<commit_message>
edited out some VP7 based on old data
</commit_message>
<xml_diff>
--- a/VP7/X Writeup/02_Methods.docx
+++ b/VP7/X Writeup/02_Methods.docx
@@ -491,13 +491,22 @@
           <w:rFonts w:ascii="Calibri" w:eastAsia="Times New Roman" w:hAnsi="Calibri" w:cs="Arial"/>
           <w:color w:val="000000"/>
         </w:rPr>
-        <w:t xml:space="preserve"> et al., 2010) cluster. Datasets for RVA were randomly down-sampled to 500 sequences without replacement in order to satisfy upload limits of </w:t>
-      </w:r>
-      <w:proofErr w:type="spellStart"/>
-      <w:r>
-        <w:rPr>
-          <w:rFonts w:ascii="Calibri" w:eastAsia="Times New Roman" w:hAnsi="Calibri" w:cs="Arial"/>
-          <w:color w:val="000000"/>
+        <w:t xml:space="preserve"> et al., 2010) cluster. </w:t>
+      </w:r>
+      <w:r>
+        <w:rPr>
+          <w:rFonts w:ascii="Calibri" w:eastAsia="Times New Roman" w:hAnsi="Calibri" w:cs="Arial"/>
+          <w:color w:val="000000"/>
+          <w:highlight w:val="yellow"/>
+        </w:rPr>
+        <w:t xml:space="preserve">Datasets for RVA were randomly down-sampled to 500 sequences without replacement in order to satisfy upload limits of </w:t>
+      </w:r>
+      <w:proofErr w:type="spellStart"/>
+      <w:r>
+        <w:rPr>
+          <w:rFonts w:ascii="Calibri" w:eastAsia="Times New Roman" w:hAnsi="Calibri" w:cs="Arial"/>
+          <w:color w:val="000000"/>
+          <w:highlight w:val="yellow"/>
         </w:rPr>
         <w:t>Datamonkey</w:t>
       </w:r>
@@ -506,8 +515,16 @@
         <w:rPr>
           <w:rFonts w:ascii="Calibri" w:eastAsia="Times New Roman" w:hAnsi="Calibri" w:cs="Arial"/>
           <w:color w:val="000000"/>
-        </w:rPr>
-        <w:t xml:space="preserve">. The Fast Unconstrained Bayesian </w:t>
+          <w:highlight w:val="yellow"/>
+        </w:rPr>
+        <w:t>.</w:t>
+      </w:r>
+      <w:r>
+        <w:rPr>
+          <w:rFonts w:ascii="Calibri" w:eastAsia="Times New Roman" w:hAnsi="Calibri" w:cs="Arial"/>
+          <w:color w:val="000000"/>
+        </w:rPr>
+        <w:t xml:space="preserve"> The Fast Unconstrained Bayesian </w:t>
       </w:r>
       <w:proofErr w:type="spellStart"/>
       <w:r>
@@ -562,82 +579,97 @@
         </w:rPr>
         <w:br w:type="page"/>
       </w:r>
+    </w:p>
+    <w:p>
+      <w:pPr>
+        <w:spacing w:after="0" w:line="480" w:lineRule="auto"/>
+        <w:rPr>
+          <w:rFonts w:ascii="Calibri" w:eastAsia="Times New Roman" w:hAnsi="Calibri" w:cs="Times New Roman"/>
+          <w:u w:val="single"/>
+        </w:rPr>
+      </w:pPr>
+      <w:r>
+        <w:rPr>
+          <w:rFonts w:ascii="Calibri" w:eastAsia="Times New Roman" w:hAnsi="Calibri" w:cs="Arial"/>
+          <w:i/>
+          <w:iCs/>
+          <w:color w:val="000000"/>
+          <w:u w:val="single"/>
+        </w:rPr>
+        <w:lastRenderedPageBreak/>
+        <w:t xml:space="preserve">Molecular Clocks </w:t>
+      </w:r>
+    </w:p>
+    <w:p>
+      <w:pPr>
+        <w:spacing w:after="0" w:line="480" w:lineRule="auto"/>
+        <w:rPr>
+          <w:rFonts w:ascii="Calibri" w:eastAsia="Times New Roman" w:hAnsi="Calibri" w:cs="Arial"/>
+          <w:color w:val="000000"/>
+        </w:rPr>
+      </w:pPr>
+      <w:r>
+        <w:rPr>
+          <w:rFonts w:ascii="Calibri" w:eastAsia="Times New Roman" w:hAnsi="Calibri" w:cs="Arial"/>
+          <w:color w:val="000000"/>
+        </w:rPr>
+        <w:t xml:space="preserve">The BEAST (version 1.8.3; Drummond et al., 2012) software package was used to estimate the substitution rates within each dataset under the GMRF Bayesian </w:t>
+      </w:r>
+      <w:proofErr w:type="spellStart"/>
+      <w:r>
+        <w:rPr>
+          <w:rFonts w:ascii="Calibri" w:eastAsia="Times New Roman" w:hAnsi="Calibri" w:cs="Arial"/>
+          <w:color w:val="000000"/>
+        </w:rPr>
+        <w:t>Skyride</w:t>
+      </w:r>
+      <w:proofErr w:type="spellEnd"/>
+      <w:r>
+        <w:rPr>
+          <w:rFonts w:ascii="Calibri" w:eastAsia="Times New Roman" w:hAnsi="Calibri" w:cs="Arial"/>
+          <w:color w:val="000000"/>
+        </w:rPr>
+        <w:t xml:space="preserve"> coalescent model. This estimation utilised sampling dates in addition to the MSAs. BEAST was chosen over other programs because it allows substitution rates to vary between lineages, and allows uncertainty in the sampling dates to be incorporated.</w:t>
+      </w:r>
+    </w:p>
+    <w:p>
+      <w:pPr>
+        <w:spacing w:after="0" w:line="480" w:lineRule="auto"/>
+        <w:rPr>
+          <w:rFonts w:ascii="Calibri" w:eastAsia="Times New Roman" w:hAnsi="Calibri" w:cs="Times New Roman"/>
+        </w:rPr>
+      </w:pPr>
+    </w:p>
+    <w:p>
+      <w:pPr>
+        <w:spacing w:after="0" w:line="480" w:lineRule="auto"/>
+        <w:rPr>
+          <w:rFonts w:ascii="Calibri" w:eastAsia="Times New Roman" w:hAnsi="Calibri" w:cs="Times New Roman"/>
+        </w:rPr>
+      </w:pPr>
+      <w:r>
+        <w:rPr>
+          <w:rFonts w:ascii="Calibri" w:eastAsia="Times New Roman" w:hAnsi="Calibri" w:cs="Arial"/>
+          <w:color w:val="000000"/>
+        </w:rPr>
+        <w:t xml:space="preserve">All BEAST analyses were carried out on the CIPRES cluster (version 3.3; Miller et al., 2010). BEAST settings can be found in Appendix D. </w:t>
+      </w:r>
+      <w:r>
+        <w:rPr>
+          <w:rFonts w:ascii="Calibri" w:eastAsia="Times New Roman" w:hAnsi="Calibri" w:cs="Arial"/>
+          <w:color w:val="000000"/>
+          <w:highlight w:val="yellow"/>
+        </w:rPr>
+        <w:t>To complete analyses within the time limits of CIPRES (168 hours), every RVA dataset was randomly down-sampled without replacement to 100 sequences.</w:t>
+      </w:r>
       <w:bookmarkStart w:id="0" w:name="_GoBack"/>
       <w:bookmarkEnd w:id="0"/>
-    </w:p>
-    <w:p>
-      <w:pPr>
-        <w:spacing w:after="0" w:line="480" w:lineRule="auto"/>
-        <w:rPr>
-          <w:rFonts w:ascii="Calibri" w:eastAsia="Times New Roman" w:hAnsi="Calibri" w:cs="Times New Roman"/>
-          <w:u w:val="single"/>
-        </w:rPr>
-      </w:pPr>
-      <w:r>
-        <w:rPr>
-          <w:rFonts w:ascii="Calibri" w:eastAsia="Times New Roman" w:hAnsi="Calibri" w:cs="Arial"/>
-          <w:i/>
-          <w:iCs/>
-          <w:color w:val="000000"/>
-          <w:u w:val="single"/>
-        </w:rPr>
-        <w:lastRenderedPageBreak/>
-        <w:t xml:space="preserve">Molecular Clocks </w:t>
-      </w:r>
-    </w:p>
-    <w:p>
-      <w:pPr>
-        <w:spacing w:after="0" w:line="480" w:lineRule="auto"/>
-        <w:rPr>
-          <w:rFonts w:ascii="Calibri" w:eastAsia="Times New Roman" w:hAnsi="Calibri" w:cs="Arial"/>
-          <w:color w:val="000000"/>
-        </w:rPr>
-      </w:pPr>
-      <w:r>
-        <w:rPr>
-          <w:rFonts w:ascii="Calibri" w:eastAsia="Times New Roman" w:hAnsi="Calibri" w:cs="Arial"/>
-          <w:color w:val="000000"/>
-        </w:rPr>
-        <w:t xml:space="preserve">The BEAST (version 1.8.3; Drummond et al., 2012) software package was used to estimate the substitution rates within each dataset under the GMRF Bayesian </w:t>
-      </w:r>
-      <w:proofErr w:type="spellStart"/>
-      <w:r>
-        <w:rPr>
-          <w:rFonts w:ascii="Calibri" w:eastAsia="Times New Roman" w:hAnsi="Calibri" w:cs="Arial"/>
-          <w:color w:val="000000"/>
-        </w:rPr>
-        <w:t>Skyride</w:t>
-      </w:r>
-      <w:proofErr w:type="spellEnd"/>
-      <w:r>
-        <w:rPr>
-          <w:rFonts w:ascii="Calibri" w:eastAsia="Times New Roman" w:hAnsi="Calibri" w:cs="Arial"/>
-          <w:color w:val="000000"/>
-        </w:rPr>
-        <w:t xml:space="preserve"> coalescent model. This estimation utilised sampling dates in addition to the MSAs. BEAST was chosen over other programs because it allows substitution rates to vary between lineages, and allows uncertainty in the sampling dates to be incorporated.</w:t>
-      </w:r>
-    </w:p>
-    <w:p>
-      <w:pPr>
-        <w:spacing w:after="0" w:line="480" w:lineRule="auto"/>
-        <w:rPr>
-          <w:rFonts w:ascii="Calibri" w:eastAsia="Times New Roman" w:hAnsi="Calibri" w:cs="Times New Roman"/>
-        </w:rPr>
-      </w:pPr>
-    </w:p>
-    <w:p>
-      <w:pPr>
-        <w:spacing w:after="0" w:line="480" w:lineRule="auto"/>
-        <w:rPr>
-          <w:rFonts w:ascii="Calibri" w:eastAsia="Times New Roman" w:hAnsi="Calibri" w:cs="Times New Roman"/>
-        </w:rPr>
-      </w:pPr>
-      <w:r>
-        <w:rPr>
-          <w:rFonts w:ascii="Calibri" w:eastAsia="Times New Roman" w:hAnsi="Calibri" w:cs="Arial"/>
-          <w:color w:val="000000"/>
-        </w:rPr>
-        <w:t xml:space="preserve">All BEAST analyses were carried out on the CIPRES cluster (version 3.3; Miller et al., 2010). BEAST settings can be found in Appendix D. To complete analyses within the time limits of CIPRES (168 hours), every RVA dataset was randomly down-sampled without replacement to 100 sequences. Each BEAST analysis was repeated once to check for abnormalities, and to increase the effective sample size of Bayesian analysis. Log files from each repeat of 1 billion iterations were combined within BEAST’s </w:t>
+      <w:r>
+        <w:rPr>
+          <w:rFonts w:ascii="Calibri" w:eastAsia="Times New Roman" w:hAnsi="Calibri" w:cs="Arial"/>
+          <w:color w:val="000000"/>
+        </w:rPr>
+        <w:t xml:space="preserve"> Each BEAST analysis was repeated once to check for abnormalities, and to increase the effective sample size of Bayesian analysis. Log files from each repeat of 1 billion iterations were combined within BEAST’s </w:t>
       </w:r>
       <w:proofErr w:type="spellStart"/>
       <w:r>

</xml_diff>